<commit_message>
Documentation et structure générale
</commit_message>
<xml_diff>
--- a/3-Documentation/PV_27.01.2022.docx
+++ b/3-Documentation/PV_27.01.2022.docx
@@ -924,26 +924,8 @@
       <w:r>
         <w:t>Points vus le 28</w:t>
       </w:r>
-      <w:bookmarkStart w:id="0" w:name="_GoBack"/>
-      <w:bookmarkEnd w:id="0"/>
       <w:r>
-        <w:t xml:space="preserve">.01.2022 avec </w:t>
-      </w:r>
-      <w:proofErr w:type="spellStart"/>
-      <w:r>
-        <w:t>Dimitrios</w:t>
-      </w:r>
-      <w:proofErr w:type="spellEnd"/>
-      <w:r>
-        <w:t xml:space="preserve"> </w:t>
-      </w:r>
-      <w:proofErr w:type="spellStart"/>
-      <w:r>
-        <w:t>Lymberis</w:t>
-      </w:r>
-      <w:proofErr w:type="spellEnd"/>
-      <w:r>
-        <w:t xml:space="preserve"> et Tristan Gerber</w:t>
+        <w:t>.01.2022 avec Dimitrios Lymberis et Tristan Gerber</w:t>
       </w:r>
     </w:p>
     <w:p>
@@ -963,23 +945,31 @@
         </w:numPr>
       </w:pPr>
       <w:r>
-        <w:t xml:space="preserve">Application focalisée sur </w:t>
+        <w:t>Application focalisée sur t_borrow ou t_article, modifications ?</w:t>
       </w:r>
-      <w:proofErr w:type="spellStart"/>
+    </w:p>
+    <w:p>
+      <w:pPr>
+        <w:pStyle w:val="paragraphe1"/>
+        <w:numPr>
+          <w:ilvl w:val="5"/>
+          <w:numId w:val="4"/>
+        </w:numPr>
+      </w:pPr>
       <w:r>
-        <w:t>t_borrow</w:t>
+        <w:t>Une partie dans laquelle on peut rechercher un article dans tous les articles disponibles ouvrant une page permettant d’en emprunter si on clique sur un article en particulier.</w:t>
       </w:r>
-      <w:proofErr w:type="spellEnd"/>
+    </w:p>
+    <w:p>
+      <w:pPr>
+        <w:pStyle w:val="paragraphe1"/>
+        <w:numPr>
+          <w:ilvl w:val="5"/>
+          <w:numId w:val="4"/>
+        </w:numPr>
+      </w:pPr>
       <w:r>
-        <w:t xml:space="preserve"> ou </w:t>
-      </w:r>
-      <w:proofErr w:type="spellStart"/>
-      <w:r>
-        <w:t>t_article</w:t>
-      </w:r>
-      <w:proofErr w:type="spellEnd"/>
-      <w:r>
-        <w:t>, modifications ?</w:t>
+        <w:t>Une partie dans laquelle on affiche ses articles empruntés ainsi que tous les articles empruntés. On peut également ouvrir une page de détails sur un article en cliquant dessus, donnant la possibilité de le rendre.</w:t>
       </w:r>
     </w:p>
     <w:p>
@@ -1006,6 +996,18 @@
       <w:pPr>
         <w:pStyle w:val="paragraphe1"/>
         <w:numPr>
+          <w:ilvl w:val="5"/>
+          <w:numId w:val="4"/>
+        </w:numPr>
+      </w:pPr>
+      <w:r>
+        <w:t>Non. Tout est stocké localement sur le téléphone. La connexion au à la base de donnée se fait également sur le téléphone.</w:t>
+      </w:r>
+    </w:p>
+    <w:p>
+      <w:pPr>
+        <w:pStyle w:val="paragraphe1"/>
+        <w:numPr>
           <w:ilvl w:val="4"/>
           <w:numId w:val="4"/>
         </w:numPr>
@@ -1018,6 +1020,18 @@
       <w:pPr>
         <w:pStyle w:val="paragraphe1"/>
         <w:numPr>
+          <w:ilvl w:val="5"/>
+          <w:numId w:val="4"/>
+        </w:numPr>
+      </w:pPr>
+      <w:r>
+        <w:t>Base de donnée hébergée sur un serveur mis à disposition par M. Lymberis, connexion possible à la base de donnée via le réseau Wi-Fi de l’école.</w:t>
+      </w:r>
+    </w:p>
+    <w:p>
+      <w:pPr>
+        <w:pStyle w:val="paragraphe1"/>
+        <w:numPr>
           <w:ilvl w:val="4"/>
           <w:numId w:val="4"/>
         </w:numPr>
@@ -1025,6 +1039,20 @@
       <w:r>
         <w:t>Emplacement du programme sur l’ordinateur</w:t>
       </w:r>
+    </w:p>
+    <w:p>
+      <w:pPr>
+        <w:pStyle w:val="paragraphe1"/>
+        <w:numPr>
+          <w:ilvl w:val="5"/>
+          <w:numId w:val="4"/>
+        </w:numPr>
+      </w:pPr>
+      <w:r>
+        <w:t>L’application est stockée en local sur le téléphone</w:t>
+      </w:r>
+      <w:bookmarkStart w:id="0" w:name="_GoBack"/>
+      <w:bookmarkEnd w:id="0"/>
     </w:p>
     <w:sectPr>
       <w:headerReference w:type="default" r:id="rId12"/>
@@ -1096,8 +1124,8 @@
       <w:tblLook w:val="01E0" w:firstRow="1" w:lastRow="1" w:firstColumn="1" w:lastColumn="1" w:noHBand="0" w:noVBand="0"/>
     </w:tblPr>
     <w:tblGrid>
-      <w:gridCol w:w="3863"/>
-      <w:gridCol w:w="2200"/>
+      <w:gridCol w:w="3862"/>
+      <w:gridCol w:w="2201"/>
       <w:gridCol w:w="3575"/>
     </w:tblGrid>
     <w:tr>
@@ -1314,7 +1342,7 @@
             <w:rPr>
               <w:sz w:val="14"/>
             </w:rPr>
-            <w:t>Lymberis Dimitrios</w:t>
+            <w:t>Tristan Gerber</w:t>
           </w:r>
         </w:p>
       </w:tc>
@@ -1449,7 +1477,7 @@
               <w:noProof/>
               <w:sz w:val="14"/>
             </w:rPr>
-            <w:t>27.01.2022 16:13:00</w:t>
+            <w:t>28.01.2022 08:15:00</w:t>
           </w:r>
           <w:r>
             <w:rPr>
@@ -1574,7 +1602,7 @@
               <w:noProof/>
               <w:sz w:val="14"/>
             </w:rPr>
-            <w:t>08:15</w:t>
+            <w:t>15:13</w:t>
           </w:r>
           <w:r>
             <w:rPr>
@@ -1684,7 +1712,7 @@
             </wp:anchor>
           </w:drawing>
         </mc:Choice>
-        <mc:Fallback xmlns:w16sdtdh="http://schemas.microsoft.com/office/word/2020/wordml/sdtdatahash" xmlns:w16="http://schemas.microsoft.com/office/word/2018/wordml" xmlns:w16cid="http://schemas.microsoft.com/office/word/2016/wordml/cid" xmlns:w16cex="http://schemas.microsoft.com/office/word/2018/wordml/cex" xmlns:am3d="http://schemas.microsoft.com/office/drawing/2017/model3d" xmlns:aink="http://schemas.microsoft.com/office/drawing/2016/ink" xmlns:cx8="http://schemas.microsoft.com/office/drawing/2016/5/14/chartex" xmlns:cx7="http://schemas.microsoft.com/office/drawing/2016/5/13/chartex" xmlns:cx6="http://schemas.microsoft.com/office/drawing/2016/5/12/chartex" xmlns:cx5="http://schemas.microsoft.com/office/drawing/2016/5/11/chartex" xmlns:cx4="http://schemas.microsoft.com/office/drawing/2016/5/10/chartex" xmlns:cx3="http://schemas.microsoft.com/office/drawing/2016/5/9/chartex" xmlns:cx2="http://schemas.microsoft.com/office/drawing/2015/10/21/chartex">
+        <mc:Fallback xmlns:cx2="http://schemas.microsoft.com/office/drawing/2015/10/21/chartex" xmlns:cx3="http://schemas.microsoft.com/office/drawing/2016/5/9/chartex" xmlns:cx4="http://schemas.microsoft.com/office/drawing/2016/5/10/chartex" xmlns:cx5="http://schemas.microsoft.com/office/drawing/2016/5/11/chartex" xmlns:cx6="http://schemas.microsoft.com/office/drawing/2016/5/12/chartex" xmlns:cx7="http://schemas.microsoft.com/office/drawing/2016/5/13/chartex" xmlns:cx8="http://schemas.microsoft.com/office/drawing/2016/5/14/chartex" xmlns:aink="http://schemas.microsoft.com/office/drawing/2016/ink" xmlns:am3d="http://schemas.microsoft.com/office/drawing/2017/model3d" xmlns:w16cex="http://schemas.microsoft.com/office/word/2018/wordml/cex" xmlns:w16cid="http://schemas.microsoft.com/office/word/2016/wordml/cid" xmlns:w16="http://schemas.microsoft.com/office/word/2018/wordml" xmlns:w16sdtdh="http://schemas.microsoft.com/office/word/2020/wordml/sdtdatahash">
           <w:pict>
             <v:line w14:anchorId="795682A8" id="Line 2" o:spid="_x0000_s1026" style="position:absolute;z-index:251657728;visibility:visible;mso-wrap-style:square;mso-width-percent:0;mso-height-percent:0;mso-wrap-distance-left:9pt;mso-wrap-distance-top:0;mso-wrap-distance-right:9pt;mso-wrap-distance-bottom:0;mso-position-horizontal:absolute;mso-position-horizontal-relative:text;mso-position-vertical:absolute;mso-position-vertical-relative:text;mso-width-percent:0;mso-height-percent:0;mso-width-relative:page;mso-height-relative:page" from="-.5pt,-.1pt" to="496.35pt,-.1pt" o:gfxdata="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"/>
           </w:pict>
@@ -1855,7 +1883,7 @@
         <w:snapToGrid w:val="0"/>
         <w:sz w:val="12"/>
       </w:rPr>
-      <w:t>28/01/2022</w:t>
+      <w:t>09/02/2022</w:t>
     </w:r>
     <w:r>
       <w:rPr>
@@ -1904,7 +1932,7 @@
         <w:snapToGrid w:val="0"/>
         <w:sz w:val="12"/>
       </w:rPr>
-      <w:t>08:15</w:t>
+      <w:t>15:13</w:t>
     </w:r>
     <w:r>
       <w:rPr>
@@ -6348,6 +6376,12 @@
 </file>
 
 <file path=customXml/item1.xml><?xml version="1.0" encoding="utf-8"?>
+<p:properties xmlns:p="http://schemas.microsoft.com/office/2006/metadata/properties" xmlns:xsi="http://www.w3.org/2001/XMLSchema-instance" xmlns:pc="http://schemas.microsoft.com/office/infopath/2007/PartnerControls">
+  <documentManagement/>
+</p:properties>
+</file>
+
+<file path=customXml/item2.xml><?xml version="1.0" encoding="utf-8"?>
 <ct:contentTypeSchema xmlns:ct="http://schemas.microsoft.com/office/2006/metadata/contentType" xmlns:ma="http://schemas.microsoft.com/office/2006/metadata/properties/metaAttributes" ct:_="" ma:_="" ma:contentTypeName="Document" ma:contentTypeID="0x010100A2162CB43CF76245B11EFE89D6DF1917" ma:contentTypeVersion="9" ma:contentTypeDescription="Crée un document." ma:contentTypeScope="" ma:versionID="063855b247b412fee0b3ee8ea745891d">
   <xsd:schema xmlns:xsd="http://www.w3.org/2001/XMLSchema" xmlns:xs="http://www.w3.org/2001/XMLSchema" xmlns:p="http://schemas.microsoft.com/office/2006/metadata/properties" xmlns:ns2="747d2dec-4ece-4e20-a992-7fd9f36be7a3" targetNamespace="http://schemas.microsoft.com/office/2006/metadata/properties" ma:root="true" ma:fieldsID="8a666725f03aab80ef1e79c5728fac2b" ns2:_="">
     <xsd:import namespace="747d2dec-4ece-4e20-a992-7fd9f36be7a3"/>
@@ -6523,12 +6557,6 @@
 </ct:contentTypeSchema>
 </file>
 
-<file path=customXml/item2.xml><?xml version="1.0" encoding="utf-8"?>
-<p:properties xmlns:p="http://schemas.microsoft.com/office/2006/metadata/properties" xmlns:xsi="http://www.w3.org/2001/XMLSchema-instance" xmlns:pc="http://schemas.microsoft.com/office/infopath/2007/PartnerControls">
-  <documentManagement/>
-</p:properties>
-</file>
-
 <file path=customXml/item3.xml><?xml version="1.0" encoding="utf-8"?>
 <?mso-contentType ?>
 <FormTemplates xmlns="http://schemas.microsoft.com/sharepoint/v3/contenttype/forms">
@@ -6539,6 +6567,15 @@
 </file>
 
 <file path=customXml/itemProps1.xml><?xml version="1.0" encoding="utf-8"?>
+<ds:datastoreItem xmlns:ds="http://schemas.openxmlformats.org/officeDocument/2006/customXml" ds:itemID="{F2B880F2-ECBD-4772-9E87-0DC156B9956F}">
+  <ds:schemaRefs>
+    <ds:schemaRef ds:uri="http://schemas.microsoft.com/office/2006/metadata/properties"/>
+    <ds:schemaRef ds:uri="http://schemas.microsoft.com/office/infopath/2007/PartnerControls"/>
+  </ds:schemaRefs>
+</ds:datastoreItem>
+</file>
+
+<file path=customXml/itemProps2.xml><?xml version="1.0" encoding="utf-8"?>
 <ds:datastoreItem xmlns:ds="http://schemas.openxmlformats.org/officeDocument/2006/customXml" ds:itemID="{B5A1196F-E7B9-4B9E-A183-E44D7F2375DD}">
   <ds:schemaRefs>
     <ds:schemaRef ds:uri="http://schemas.microsoft.com/office/2006/metadata/contentType"/>
@@ -6556,15 +6593,6 @@
 </ds:datastoreItem>
 </file>
 
-<file path=customXml/itemProps2.xml><?xml version="1.0" encoding="utf-8"?>
-<ds:datastoreItem xmlns:ds="http://schemas.openxmlformats.org/officeDocument/2006/customXml" ds:itemID="{F2B880F2-ECBD-4772-9E87-0DC156B9956F}">
-  <ds:schemaRefs>
-    <ds:schemaRef ds:uri="http://schemas.microsoft.com/office/2006/metadata/properties"/>
-    <ds:schemaRef ds:uri="http://schemas.microsoft.com/office/infopath/2007/PartnerControls"/>
-  </ds:schemaRefs>
-</ds:datastoreItem>
-</file>
-
 <file path=customXml/itemProps3.xml><?xml version="1.0" encoding="utf-8"?>
 <ds:datastoreItem xmlns:ds="http://schemas.openxmlformats.org/officeDocument/2006/customXml" ds:itemID="{9076E269-1611-41AF-81A5-38EA0343FE94}">
   <ds:schemaRefs>

</xml_diff>